<commit_message>
added wording changs to draft
</commit_message>
<xml_diff>
--- a/peer-review/cover-letter.docx
+++ b/peer-review/cover-letter.docx
@@ -30,7 +30,10 @@
         <w:t xml:space="preserve">”</w:t>
       </w:r>
       <w:r>
-        <w:t xml:space="preserve">.</w:t>
+        <w:t xml:space="preserve"> </w:t>
+      </w:r>
+      <w:r>
+        <w:t xml:space="preserve">for consideration for publication in the journal of Epidemiology and Community Health.</w:t>
       </w:r>
     </w:p>
     <w:p>
@@ -38,7 +41,15 @@
         <w:pStyle w:val="BodyText"/>
       </w:pPr>
       <w:r>
-        <w:t xml:space="preserve">We feel our manuscript will be of interest to you and the journal’s readership because Bacillus Calmette-Guérin (BCG) is one of the most widely-used vaccines worldwide and our study explores the impact of changing BCG vaccination policy. We found that previous estimates of the impact of ending the BCG schools’ scheme may have been spuriously precise as parameter uncertainty and measurement error were not fully included. Using surveillance data, we updated these estimates and found that the impact of ending the BCG schools’ scheme was greater than previously estimated. These results highlight the importance of including parameter and measurement error when forecasting the impact of changes in vaccination policy. They also highlight the benefits of reproducibility as our study built on work previously published in this journal. This study benefited from access to previously published work that was used by policy makers. We combined this with more modern statistical methods to fully capture uncertainty and used recent data to increase the accuracy of the model estimates.</w:t>
+        <w:t xml:space="preserve">In this paper, we examine a previous analysis of the impact of stopping universal vaccination in England published in the journal of Epidemiology and Community Health in 1989 in light of changing TB epidemiology. Using recent surveillance data, together with modern statistical methods to capture uncertainty, we found that the impact of ending the BCG schools’ scheme was greater than previously estimated. Previous estimates were spuriously precise as parameter uncertainty and measurement error were not fully included. Our work highlights the benefits of reproducibility as our study was built on work previously published in this journal.</w:t>
+      </w:r>
+    </w:p>
+    <w:p>
+      <w:pPr>
+        <w:pStyle w:val="BodyText"/>
+      </w:pPr>
+      <w:r>
+        <w:t xml:space="preserve">We believe our manuscript will be of interest to you and the journal’s readership because Bacillus Calmette-Guérin (BCG) is one of the most widely-used vaccines worldwide and our study explores the impact of changing BCG vaccination policy.</w:t>
       </w:r>
     </w:p>
     <w:p>
@@ -173,7 +184,7 @@
     </w:lvl>
   </w:abstractNum>
   <w:abstractNum w:abstractNumId="990">
-    <w:nsid w:val="c56b699b"/>
+    <w:nsid w:val="68d8f7b3"/>
     <w:multiLevelType w:val="multilevel"/>
     <w:lvl w:ilvl="0">
       <w:numFmt w:val="bullet"/>

</xml_diff>

<commit_message>
added updates for phrasing prior to ubmission
</commit_message>
<xml_diff>
--- a/peer-review/cover-letter.docx
+++ b/peer-review/cover-letter.docx
@@ -41,7 +41,7 @@
         <w:pStyle w:val="BodyText"/>
       </w:pPr>
       <w:r>
-        <w:t xml:space="preserve">In this paper, we examine a previous analysis of the impact of stopping universal vaccination in England published in the journal of Epidemiology and Community Health in 1989 in light of changing TB epidemiology. Using recent surveillance data, together with modern statistical methods to capture uncertainty, we found that the impact of ending the BCG schools’ scheme was greater than previously estimated. Previous estimates were spuriously precise as parameter uncertainty and measurement error were not fully included. Our work highlights the benefits of reproducibility as our study was built on work previously published in this journal.</w:t>
+        <w:t xml:space="preserve">In this paper, we examine a previous analysis of the impact of stopping universal vaccination in England published in the journal of Epidemiology and Community Health in 1989 in light of changing Tuberculosis epidemiology. Using recent surveillance data, together with modern statistical methods to capture uncertainty, we found that the impact of ending the BCG schools’ scheme was greater than previously estimated. Previous estimates were spuriously precise as parameter uncertainty and measurement error were not fully included. Our work highlights the benefits of reproducibility as our study was built on work previously published in this journal.</w:t>
       </w:r>
     </w:p>
     <w:p>
@@ -184,7 +184,7 @@
     </w:lvl>
   </w:abstractNum>
   <w:abstractNum w:abstractNumId="990">
-    <w:nsid w:val="68d8f7b3"/>
+    <w:nsid w:val="9cb734da"/>
     <w:multiLevelType w:val="multilevel"/>
     <w:lvl w:ilvl="0">
       <w:numFmt w:val="bullet"/>

</xml_diff>

<commit_message>
changes for BMJ open
</commit_message>
<xml_diff>
--- a/peer-review/cover-letter.docx
+++ b/peer-review/cover-letter.docx
@@ -33,7 +33,7 @@
         <w:t xml:space="preserve"> </w:t>
       </w:r>
       <w:r>
-        <w:t xml:space="preserve">for consideration for publication in the journal of Epidemiology and Community Health.</w:t>
+        <w:t xml:space="preserve">for consideration for publication in BMJ Open.</w:t>
       </w:r>
     </w:p>
     <w:p>
@@ -41,7 +41,7 @@
         <w:pStyle w:val="BodyText"/>
       </w:pPr>
       <w:r>
-        <w:t xml:space="preserve">In this paper, we examine a previous analysis of the impact of stopping universal vaccination in England published in the journal of Epidemiology and Community Health in 1989 in light of changing Tuberculosis epidemiology. Using recent surveillance data, together with modern statistical methods to capture uncertainty, we found that the impact of ending the BCG schools’ scheme was greater than previously estimated. Previous estimates were spuriously precise as parameter uncertainty and measurement error were not fully included. Our work highlights the benefits of reproducibility as our study was built on work previously published in this journal.</w:t>
+        <w:t xml:space="preserve">In this paper, we examine a previous analysis of the impact of stopping universal vaccination in England published in the journal of Epidemiology and Community Health in 1989 in light of changing Tuberculosis epidemiology. Using recent surveillance data, together with modern statistical methods to capture uncertainty, we found that the impact of ending the BCG schools’ scheme was greater than previously estimated. Previous estimates were spuriously precise as parameter uncertainty and measurement error were not fully included. Our work highlights the benefits of reproducibility as our study was built on a previously published model.</w:t>
       </w:r>
     </w:p>
     <w:p>
@@ -184,7 +184,7 @@
     </w:lvl>
   </w:abstractNum>
   <w:abstractNum w:abstractNumId="990">
-    <w:nsid w:val="4ddaabe9"/>
+    <w:nsid w:val="6147078b"/>
     <w:multiLevelType w:val="multilevel"/>
     <w:lvl w:ilvl="0">
       <w:numFmt w:val="bullet"/>

</xml_diff>